<commit_message>
Inserção do texto da introdução
</commit_message>
<xml_diff>
--- a/Relatorio.docx
+++ b/Relatorio.docx
@@ -1240,6 +1240,164 @@
         </w:rPr>
         <w:t xml:space="preserve">1. INTRODUÇÃO</w:t>
       </w:r>
+    </w:p>
+    <w:p>
+      <w:pPr>
+        <w:pStyle w:val="Heading1"/>
+        <w:ind w:left="720" w:firstLine="0"/>
+        <w:jc w:val="center"/>
+        <w:rPr>
+          <w:b w:val="1"/>
+        </w:rPr>
+      </w:pPr>
+      <w:bookmarkStart w:colFirst="0" w:colLast="0" w:name="_b675r693gty5" w:id="5"/>
+      <w:bookmarkEnd w:id="5"/>
+      <w:r>
+        <w:rPr>
+          <w:rtl w:val="0"/>
+        </w:rPr>
+      </w:r>
+    </w:p>
+    <w:p>
+      <w:pPr>
+        <w:ind w:left="720" w:firstLine="720"/>
+        <w:rPr>
+          <w:sz w:val="24"/>
+          <w:szCs w:val="24"/>
+        </w:rPr>
+      </w:pPr>
+      <w:r>
+        <w:rPr>
+          <w:sz w:val="24"/>
+          <w:szCs w:val="24"/>
+          <w:rtl w:val="0"/>
+        </w:rPr>
+        <w:t xml:space="preserve">Neste relatório, apresentamos o trabalho final desenvolvido na disciplina de Desenvolvimento Ágil de Software (DAS).</w:t>
+      </w:r>
+    </w:p>
+    <w:p>
+      <w:pPr>
+        <w:ind w:left="720" w:firstLine="720"/>
+        <w:rPr>
+          <w:sz w:val="24"/>
+          <w:szCs w:val="24"/>
+        </w:rPr>
+      </w:pPr>
+      <w:r>
+        <w:rPr>
+          <w:rtl w:val="0"/>
+        </w:rPr>
+      </w:r>
+    </w:p>
+    <w:p>
+      <w:pPr>
+        <w:ind w:left="720" w:firstLine="720"/>
+        <w:rPr>
+          <w:sz w:val="24"/>
+          <w:szCs w:val="24"/>
+        </w:rPr>
+      </w:pPr>
+      <w:r>
+        <w:rPr>
+          <w:sz w:val="24"/>
+          <w:szCs w:val="24"/>
+          <w:rtl w:val="0"/>
+        </w:rPr>
+        <w:t xml:space="preserve">O projeto consistiu na criação de um repositório no GitHub utilizando o Git Bash e aplicando o modelo GitFlow para a gestão de branches. </w:t>
+      </w:r>
+    </w:p>
+    <w:p>
+      <w:pPr>
+        <w:ind w:left="720" w:firstLine="720"/>
+        <w:rPr>
+          <w:sz w:val="24"/>
+          <w:szCs w:val="24"/>
+        </w:rPr>
+      </w:pPr>
+      <w:r>
+        <w:rPr>
+          <w:rtl w:val="0"/>
+        </w:rPr>
+      </w:r>
+    </w:p>
+    <w:p>
+      <w:pPr>
+        <w:ind w:left="720" w:firstLine="720"/>
+        <w:rPr>
+          <w:sz w:val="24"/>
+          <w:szCs w:val="24"/>
+        </w:rPr>
+      </w:pPr>
+      <w:r>
+        <w:rPr>
+          <w:sz w:val="24"/>
+          <w:szCs w:val="24"/>
+          <w:rtl w:val="0"/>
+        </w:rPr>
+        <w:t xml:space="preserve">O objetivo do projeto foi implementar as práticas ágeis aprendidas em sala de aula, incluindo controle de versões, revisão de código e gerenciamento de branches de forma eficiente.</w:t>
+      </w:r>
+    </w:p>
+    <w:p>
+      <w:pPr>
+        <w:ind w:left="720" w:firstLine="720"/>
+        <w:rPr>
+          <w:sz w:val="24"/>
+          <w:szCs w:val="24"/>
+        </w:rPr>
+      </w:pPr>
+      <w:r>
+        <w:rPr>
+          <w:rtl w:val="0"/>
+        </w:rPr>
+      </w:r>
+    </w:p>
+    <w:p>
+      <w:pPr>
+        <w:pStyle w:val="Heading1"/>
+        <w:jc w:val="center"/>
+        <w:rPr>
+          <w:b w:val="1"/>
+        </w:rPr>
+      </w:pPr>
+      <w:bookmarkStart w:colFirst="0" w:colLast="0" w:name="_ge6ik3p0wnwg" w:id="6"/>
+      <w:bookmarkEnd w:id="6"/>
+      <w:r>
+        <w:rPr>
+          <w:b w:val="1"/>
+        </w:rPr>
+        <w:drawing>
+          <wp:inline distB="114300" distT="114300" distL="114300" distR="114300">
+            <wp:extent cx="4221628" cy="4221628"/>
+            <wp:effectExtent b="0" l="0" r="0" t="0"/>
+            <wp:docPr id="1" name="image1.png"/>
+            <a:graphic>
+              <a:graphicData uri="http://schemas.openxmlformats.org/drawingml/2006/picture">
+                <pic:pic>
+                  <pic:nvPicPr>
+                    <pic:cNvPr id="0" name="image1.png"/>
+                    <pic:cNvPicPr preferRelativeResize="0"/>
+                  </pic:nvPicPr>
+                  <pic:blipFill>
+                    <a:blip r:embed="rId6"/>
+                    <a:srcRect b="0" l="0" r="0" t="0"/>
+                    <a:stretch>
+                      <a:fillRect/>
+                    </a:stretch>
+                  </pic:blipFill>
+                  <pic:spPr>
+                    <a:xfrm>
+                      <a:off x="0" y="0"/>
+                      <a:ext cx="4221628" cy="4221628"/>
+                    </a:xfrm>
+                    <a:prstGeom prst="rect"/>
+                    <a:ln/>
+                  </pic:spPr>
+                </pic:pic>
+              </a:graphicData>
+            </a:graphic>
+          </wp:inline>
+        </w:drawing>
+      </w:r>
       <w:r>
         <w:br w:type="page"/>
       </w:r>
@@ -1257,8 +1415,8 @@
           <w:b w:val="1"/>
         </w:rPr>
       </w:pPr>
-      <w:bookmarkStart w:colFirst="0" w:colLast="0" w:name="_2u1gxa8pzect" w:id="5"/>
-      <w:bookmarkEnd w:id="5"/>
+      <w:bookmarkStart w:colFirst="0" w:colLast="0" w:name="_2u1gxa8pzect" w:id="7"/>
+      <w:bookmarkEnd w:id="7"/>
       <w:r>
         <w:rPr>
           <w:b w:val="1"/>
@@ -1266,6 +1424,33 @@
         </w:rPr>
         <w:t xml:space="preserve">2. CRIAÇÃO DO REPOSITÓRIO</w:t>
       </w:r>
+    </w:p>
+    <w:p>
+      <w:pPr>
+        <w:pStyle w:val="Heading1"/>
+        <w:jc w:val="center"/>
+        <w:rPr>
+          <w:b w:val="1"/>
+        </w:rPr>
+      </w:pPr>
+      <w:bookmarkStart w:colFirst="0" w:colLast="0" w:name="_f3wjndtoyiyc" w:id="8"/>
+      <w:bookmarkEnd w:id="8"/>
+      <w:r>
+        <w:rPr>
+          <w:rtl w:val="0"/>
+        </w:rPr>
+      </w:r>
+    </w:p>
+    <w:p>
+      <w:pPr>
+        <w:pStyle w:val="Heading1"/>
+        <w:jc w:val="left"/>
+        <w:rPr>
+          <w:b w:val="1"/>
+        </w:rPr>
+      </w:pPr>
+      <w:bookmarkStart w:colFirst="0" w:colLast="0" w:name="_ec145ue5lrbw" w:id="9"/>
+      <w:bookmarkEnd w:id="9"/>
       <w:r>
         <w:br w:type="page"/>
       </w:r>
@@ -1285,8 +1470,8 @@
           <w:szCs w:val="34"/>
         </w:rPr>
       </w:pPr>
-      <w:bookmarkStart w:colFirst="0" w:colLast="0" w:name="_qcy43jyjj2bu" w:id="6"/>
-      <w:bookmarkEnd w:id="6"/>
+      <w:bookmarkStart w:colFirst="0" w:colLast="0" w:name="_qcy43jyjj2bu" w:id="10"/>
+      <w:bookmarkEnd w:id="10"/>
       <w:r>
         <w:rPr>
           <w:b w:val="1"/>
@@ -1307,8 +1492,8 @@
           <w:szCs w:val="34"/>
         </w:rPr>
       </w:pPr>
-      <w:bookmarkStart w:colFirst="0" w:colLast="0" w:name="_nef1t7fvyj27" w:id="7"/>
-      <w:bookmarkEnd w:id="7"/>
+      <w:bookmarkStart w:colFirst="0" w:colLast="0" w:name="_nef1t7fvyj27" w:id="11"/>
+      <w:bookmarkEnd w:id="11"/>
       <w:r>
         <w:rPr>
           <w:rtl w:val="0"/>
@@ -1324,8 +1509,8 @@
           <w:szCs w:val="30"/>
         </w:rPr>
       </w:pPr>
-      <w:bookmarkStart w:colFirst="0" w:colLast="0" w:name="_l3bktksu1kn3" w:id="8"/>
-      <w:bookmarkEnd w:id="8"/>
+      <w:bookmarkStart w:colFirst="0" w:colLast="0" w:name="_l3bktksu1kn3" w:id="12"/>
+      <w:bookmarkEnd w:id="12"/>
       <w:r>
         <w:rPr>
           <w:b w:val="1"/>
@@ -1341,8 +1526,8 @@
         <w:pStyle w:val="Heading2"/>
         <w:rPr/>
       </w:pPr>
-      <w:bookmarkStart w:colFirst="0" w:colLast="0" w:name="_qvc6eom5hf4" w:id="9"/>
-      <w:bookmarkEnd w:id="9"/>
+      <w:bookmarkStart w:colFirst="0" w:colLast="0" w:name="_qvc6eom5hf4" w:id="13"/>
+      <w:bookmarkEnd w:id="13"/>
       <w:r>
         <w:rPr>
           <w:b w:val="1"/>
@@ -1367,8 +1552,8 @@
           <w:szCs w:val="30"/>
         </w:rPr>
       </w:pPr>
-      <w:bookmarkStart w:colFirst="0" w:colLast="0" w:name="_i5xpk8xc1oe" w:id="10"/>
-      <w:bookmarkEnd w:id="10"/>
+      <w:bookmarkStart w:colFirst="0" w:colLast="0" w:name="_i5xpk8xc1oe" w:id="14"/>
+      <w:bookmarkEnd w:id="14"/>
       <w:r>
         <w:rPr>
           <w:b w:val="1"/>
@@ -1388,8 +1573,8 @@
           <w:szCs w:val="30"/>
         </w:rPr>
       </w:pPr>
-      <w:bookmarkStart w:colFirst="0" w:colLast="0" w:name="_y2ovxilvbit2" w:id="11"/>
-      <w:bookmarkEnd w:id="11"/>
+      <w:bookmarkStart w:colFirst="0" w:colLast="0" w:name="_y2ovxilvbit2" w:id="15"/>
+      <w:bookmarkEnd w:id="15"/>
       <w:r>
         <w:rPr>
           <w:b w:val="1"/>
@@ -1409,8 +1594,8 @@
           <w:szCs w:val="30"/>
         </w:rPr>
       </w:pPr>
-      <w:bookmarkStart w:colFirst="0" w:colLast="0" w:name="_d44qtrwuptb8" w:id="12"/>
-      <w:bookmarkEnd w:id="12"/>
+      <w:bookmarkStart w:colFirst="0" w:colLast="0" w:name="_d44qtrwuptb8" w:id="16"/>
+      <w:bookmarkEnd w:id="16"/>
       <w:r>
         <w:rPr>
           <w:b w:val="1"/>
@@ -1439,8 +1624,8 @@
           <w:szCs w:val="34"/>
         </w:rPr>
       </w:pPr>
-      <w:bookmarkStart w:colFirst="0" w:colLast="0" w:name="_9bl7rc82gw0n" w:id="13"/>
-      <w:bookmarkEnd w:id="13"/>
+      <w:bookmarkStart w:colFirst="0" w:colLast="0" w:name="_9bl7rc82gw0n" w:id="17"/>
+      <w:bookmarkEnd w:id="17"/>
       <w:r>
         <w:rPr>
           <w:b w:val="1"/>
@@ -1469,8 +1654,8 @@
           <w:szCs w:val="34"/>
         </w:rPr>
       </w:pPr>
-      <w:bookmarkStart w:colFirst="0" w:colLast="0" w:name="_2qbf3aiasuw1" w:id="14"/>
-      <w:bookmarkEnd w:id="14"/>
+      <w:bookmarkStart w:colFirst="0" w:colLast="0" w:name="_2qbf3aiasuw1" w:id="18"/>
+      <w:bookmarkEnd w:id="18"/>
       <w:r>
         <w:rPr>
           <w:b w:val="1"/>
@@ -1487,8 +1672,8 @@
         <w:jc w:val="center"/>
         <w:rPr/>
       </w:pPr>
-      <w:bookmarkStart w:colFirst="0" w:colLast="0" w:name="_6aywdon822nn" w:id="15"/>
-      <w:bookmarkEnd w:id="15"/>
+      <w:bookmarkStart w:colFirst="0" w:colLast="0" w:name="_6aywdon822nn" w:id="19"/>
+      <w:bookmarkEnd w:id="19"/>
       <w:r>
         <w:rPr>
           <w:rtl w:val="0"/>
@@ -1500,8 +1685,8 @@
         <w:pStyle w:val="Heading2"/>
         <w:rPr/>
       </w:pPr>
-      <w:bookmarkStart w:colFirst="0" w:colLast="0" w:name="_ao9xque60041" w:id="16"/>
-      <w:bookmarkEnd w:id="16"/>
+      <w:bookmarkStart w:colFirst="0" w:colLast="0" w:name="_ao9xque60041" w:id="20"/>
+      <w:bookmarkEnd w:id="20"/>
       <w:r>
         <w:rPr>
           <w:rtl w:val="0"/>
@@ -1548,8 +1733,8 @@
           <w:szCs w:val="34"/>
         </w:rPr>
       </w:pPr>
-      <w:bookmarkStart w:colFirst="0" w:colLast="0" w:name="_sc88ajohyf0u" w:id="17"/>
-      <w:bookmarkEnd w:id="17"/>
+      <w:bookmarkStart w:colFirst="0" w:colLast="0" w:name="_sc88ajohyf0u" w:id="21"/>
+      <w:bookmarkEnd w:id="21"/>
       <w:r>
         <w:br w:type="page"/>
       </w:r>
@@ -1568,8 +1753,8 @@
           <w:szCs w:val="30"/>
         </w:rPr>
       </w:pPr>
-      <w:bookmarkStart w:colFirst="0" w:colLast="0" w:name="_rhv1blq00clb" w:id="18"/>
-      <w:bookmarkEnd w:id="18"/>
+      <w:bookmarkStart w:colFirst="0" w:colLast="0" w:name="_rhv1blq00clb" w:id="22"/>
+      <w:bookmarkEnd w:id="22"/>
       <w:r>
         <w:rPr>
           <w:rtl w:val="0"/>
@@ -1585,8 +1770,8 @@
           <w:szCs w:val="36"/>
         </w:rPr>
       </w:pPr>
-      <w:bookmarkStart w:colFirst="0" w:colLast="0" w:name="_w08eqmu88ic0" w:id="19"/>
-      <w:bookmarkEnd w:id="19"/>
+      <w:bookmarkStart w:colFirst="0" w:colLast="0" w:name="_w08eqmu88ic0" w:id="23"/>
+      <w:bookmarkEnd w:id="23"/>
       <w:r>
         <w:rPr>
           <w:rtl w:val="0"/>

</xml_diff>

<commit_message>
Inserção da demonstração das operações efetuadas
</commit_message>
<xml_diff>
--- a/Relatorio.docx
+++ b/Relatorio.docx
@@ -1369,12 +1369,12 @@
           <wp:inline distB="114300" distT="114300" distL="114300" distR="114300">
             <wp:extent cx="4221628" cy="4221628"/>
             <wp:effectExtent b="0" l="0" r="0" t="0"/>
-            <wp:docPr id="1" name="image1.png"/>
+            <wp:docPr id="1" name="image3.png"/>
             <a:graphic>
               <a:graphicData uri="http://schemas.openxmlformats.org/drawingml/2006/picture">
                 <pic:pic>
                   <pic:nvPicPr>
-                    <pic:cNvPr id="0" name="image1.png"/>
+                    <pic:cNvPr id="0" name="image3.png"/>
                     <pic:cNvPicPr preferRelativeResize="0"/>
                   </pic:nvPicPr>
                   <pic:blipFill>
@@ -1430,15 +1430,19 @@
         <w:pStyle w:val="Heading1"/>
         <w:jc w:val="center"/>
         <w:rPr>
-          <w:b w:val="1"/>
+          <w:sz w:val="24"/>
+          <w:szCs w:val="24"/>
         </w:rPr>
       </w:pPr>
       <w:bookmarkStart w:colFirst="0" w:colLast="0" w:name="_f3wjndtoyiyc" w:id="8"/>
       <w:bookmarkEnd w:id="8"/>
       <w:r>
         <w:rPr>
-          <w:rtl w:val="0"/>
-        </w:rPr>
+          <w:sz w:val="24"/>
+          <w:szCs w:val="24"/>
+          <w:rtl w:val="0"/>
+        </w:rPr>
+        <w:t xml:space="preserve">O repositório foi criado utilizando o comando git flow init, seguindo o modelo GitFlow para a gestão de branches.</w:t>
       </w:r>
     </w:p>
     <w:p>
@@ -1487,13 +1491,629 @@
         <w:pStyle w:val="Heading1"/>
         <w:jc w:val="center"/>
         <w:rPr>
+          <w:sz w:val="24"/>
+          <w:szCs w:val="24"/>
+        </w:rPr>
+      </w:pPr>
+      <w:bookmarkStart w:colFirst="0" w:colLast="0" w:name="_nef1t7fvyj27" w:id="11"/>
+      <w:bookmarkEnd w:id="11"/>
+      <w:r>
+        <w:rPr>
+          <w:sz w:val="24"/>
+          <w:szCs w:val="24"/>
+          <w:rtl w:val="0"/>
+        </w:rPr>
+        <w:t xml:space="preserve">A seguir, apresentamos as operações efetuadas no desenvolvimento do projeto:</w:t>
+      </w:r>
+    </w:p>
+    <w:p>
+      <w:pPr>
+        <w:pStyle w:val="Heading2"/>
+        <w:rPr>
+          <w:b w:val="1"/>
+          <w:sz w:val="30"/>
+          <w:szCs w:val="30"/>
+        </w:rPr>
+      </w:pPr>
+      <w:bookmarkStart w:colFirst="0" w:colLast="0" w:name="_l3bktksu1kn3" w:id="12"/>
+      <w:bookmarkEnd w:id="12"/>
+      <w:r>
+        <w:rPr>
+          <w:b w:val="1"/>
+          <w:sz w:val="30"/>
+          <w:szCs w:val="30"/>
+          <w:rtl w:val="0"/>
+        </w:rPr>
+        <w:t xml:space="preserve">3.1 CRIAÇÃO DE BRANCHES</w:t>
+      </w:r>
+    </w:p>
+    <w:p>
+      <w:pPr>
+        <w:rPr/>
+      </w:pPr>
+      <w:r>
+        <w:rPr>
+          <w:rtl w:val="0"/>
+        </w:rPr>
+        <w:t xml:space="preserve">Foram criados os branches necessários para a utilização do modelo GitFlow, incluindo develop, feature, release e hotfix</w:t>
+      </w:r>
+      <w:r>
+        <w:rPr>
+          <w:rtl w:val="0"/>
+        </w:rPr>
+      </w:r>
+    </w:p>
+    <w:p>
+      <w:pPr>
+        <w:pStyle w:val="Heading2"/>
+        <w:rPr>
+          <w:b w:val="1"/>
+          <w:sz w:val="30"/>
+          <w:szCs w:val="30"/>
+        </w:rPr>
+      </w:pPr>
+      <w:bookmarkStart w:colFirst="0" w:colLast="0" w:name="_qvc6eom5hf4" w:id="13"/>
+      <w:bookmarkEnd w:id="13"/>
+      <w:r>
+        <w:rPr>
+          <w:b w:val="1"/>
+          <w:sz w:val="30"/>
+          <w:szCs w:val="30"/>
+          <w:rtl w:val="0"/>
+        </w:rPr>
+        <w:t xml:space="preserve">3.2 NÍVEIS DE ACESSO NO GITHUB</w:t>
+      </w:r>
+    </w:p>
+    <w:p>
+      <w:pPr>
+        <w:rPr/>
+      </w:pPr>
+      <w:r>
+        <w:rPr>
+          <w:rtl w:val="0"/>
+        </w:rPr>
+        <w:t xml:space="preserve">Foram configurados dois níveis de acesso no GitHub: um para os desenvolvedores, permitindo a submissão de código, e outro para os proprietários do repositório, com permissão para alterar a visibilidade.</w:t>
+      </w:r>
+    </w:p>
+    <w:p>
+      <w:pPr>
+        <w:rPr/>
+      </w:pPr>
+      <w:r>
+        <w:rPr/>
+        <w:drawing>
+          <wp:inline distB="114300" distT="114300" distL="114300" distR="114300">
+            <wp:extent cx="5731200" cy="3162300"/>
+            <wp:effectExtent b="0" l="0" r="0" t="0"/>
+            <wp:docPr id="6" name="image2.png"/>
+            <a:graphic>
+              <a:graphicData uri="http://schemas.openxmlformats.org/drawingml/2006/picture">
+                <pic:pic>
+                  <pic:nvPicPr>
+                    <pic:cNvPr id="0" name="image2.png"/>
+                    <pic:cNvPicPr preferRelativeResize="0"/>
+                  </pic:nvPicPr>
+                  <pic:blipFill>
+                    <a:blip r:embed="rId7"/>
+                    <a:srcRect b="0" l="0" r="0" t="0"/>
+                    <a:stretch>
+                      <a:fillRect/>
+                    </a:stretch>
+                  </pic:blipFill>
+                  <pic:spPr>
+                    <a:xfrm>
+                      <a:off x="0" y="0"/>
+                      <a:ext cx="5731200" cy="3162300"/>
+                    </a:xfrm>
+                    <a:prstGeom prst="rect"/>
+                    <a:ln/>
+                  </pic:spPr>
+                </pic:pic>
+              </a:graphicData>
+            </a:graphic>
+          </wp:inline>
+        </w:drawing>
+      </w:r>
+      <w:r>
+        <w:rPr>
+          <w:rtl w:val="0"/>
+        </w:rPr>
+      </w:r>
+    </w:p>
+    <w:p>
+      <w:pPr>
+        <w:rPr/>
+      </w:pPr>
+      <w:r>
+        <w:rPr/>
+        <w:drawing>
+          <wp:inline distB="114300" distT="114300" distL="114300" distR="114300">
+            <wp:extent cx="5731200" cy="1866900"/>
+            <wp:effectExtent b="0" l="0" r="0" t="0"/>
+            <wp:docPr id="3" name="image1.png"/>
+            <a:graphic>
+              <a:graphicData uri="http://schemas.openxmlformats.org/drawingml/2006/picture">
+                <pic:pic>
+                  <pic:nvPicPr>
+                    <pic:cNvPr id="0" name="image1.png"/>
+                    <pic:cNvPicPr preferRelativeResize="0"/>
+                  </pic:nvPicPr>
+                  <pic:blipFill>
+                    <a:blip r:embed="rId8"/>
+                    <a:srcRect b="0" l="0" r="0" t="0"/>
+                    <a:stretch>
+                      <a:fillRect/>
+                    </a:stretch>
+                  </pic:blipFill>
+                  <pic:spPr>
+                    <a:xfrm>
+                      <a:off x="0" y="0"/>
+                      <a:ext cx="5731200" cy="1866900"/>
+                    </a:xfrm>
+                    <a:prstGeom prst="rect"/>
+                    <a:ln/>
+                  </pic:spPr>
+                </pic:pic>
+              </a:graphicData>
+            </a:graphic>
+          </wp:inline>
+        </w:drawing>
+      </w:r>
+      <w:r>
+        <w:rPr>
+          <w:rtl w:val="0"/>
+        </w:rPr>
+      </w:r>
+    </w:p>
+    <w:p>
+      <w:pPr>
+        <w:pStyle w:val="Heading2"/>
+        <w:rPr>
+          <w:b w:val="1"/>
+          <w:sz w:val="30"/>
+          <w:szCs w:val="30"/>
+        </w:rPr>
+      </w:pPr>
+      <w:bookmarkStart w:colFirst="0" w:colLast="0" w:name="_ncnd81c8os1i" w:id="14"/>
+      <w:bookmarkEnd w:id="14"/>
+      <w:r>
+        <w:rPr>
+          <w:rtl w:val="0"/>
+        </w:rPr>
+      </w:r>
+    </w:p>
+    <w:p>
+      <w:pPr>
+        <w:pStyle w:val="Heading2"/>
+        <w:rPr>
+          <w:b w:val="1"/>
+          <w:sz w:val="30"/>
+          <w:szCs w:val="30"/>
+        </w:rPr>
+      </w:pPr>
+      <w:bookmarkStart w:colFirst="0" w:colLast="0" w:name="_i5xpk8xc1oe" w:id="15"/>
+      <w:bookmarkEnd w:id="15"/>
+      <w:r>
+        <w:rPr>
+          <w:b w:val="1"/>
+          <w:sz w:val="30"/>
+          <w:szCs w:val="30"/>
+          <w:rtl w:val="0"/>
+        </w:rPr>
+        <w:t xml:space="preserve">3.3 REVISÃO DE CÓDIGO</w:t>
+      </w:r>
+    </w:p>
+    <w:p>
+      <w:pPr>
+        <w:rPr/>
+      </w:pPr>
+      <w:r>
+        <w:rPr>
+          <w:rtl w:val="0"/>
+        </w:rPr>
+        <w:t xml:space="preserve">Tornamos obrigatória a revisão de código antes da aprovação de um pull request, garantindo a qualidade do código submetido.</w:t>
+      </w:r>
+    </w:p>
+    <w:p>
+      <w:pPr>
+        <w:rPr/>
+      </w:pPr>
+      <w:r>
+        <w:rPr/>
+        <w:drawing>
+          <wp:inline distB="114300" distT="114300" distL="114300" distR="114300">
+            <wp:extent cx="5731200" cy="1193800"/>
+            <wp:effectExtent b="0" l="0" r="0" t="0"/>
+            <wp:docPr id="5" name="image5.png"/>
+            <a:graphic>
+              <a:graphicData uri="http://schemas.openxmlformats.org/drawingml/2006/picture">
+                <pic:pic>
+                  <pic:nvPicPr>
+                    <pic:cNvPr id="0" name="image5.png"/>
+                    <pic:cNvPicPr preferRelativeResize="0"/>
+                  </pic:nvPicPr>
+                  <pic:blipFill>
+                    <a:blip r:embed="rId9"/>
+                    <a:srcRect b="0" l="0" r="0" t="0"/>
+                    <a:stretch>
+                      <a:fillRect/>
+                    </a:stretch>
+                  </pic:blipFill>
+                  <pic:spPr>
+                    <a:xfrm>
+                      <a:off x="0" y="0"/>
+                      <a:ext cx="5731200" cy="1193800"/>
+                    </a:xfrm>
+                    <a:prstGeom prst="rect"/>
+                    <a:ln/>
+                  </pic:spPr>
+                </pic:pic>
+              </a:graphicData>
+            </a:graphic>
+          </wp:inline>
+        </w:drawing>
+      </w:r>
+      <w:r>
+        <w:rPr>
+          <w:rtl w:val="0"/>
+        </w:rPr>
+      </w:r>
+    </w:p>
+    <w:p>
+      <w:pPr>
+        <w:pStyle w:val="Heading2"/>
+        <w:rPr>
+          <w:b w:val="1"/>
+          <w:sz w:val="30"/>
+          <w:szCs w:val="30"/>
+        </w:rPr>
+      </w:pPr>
+      <w:bookmarkStart w:colFirst="0" w:colLast="0" w:name="_y2ovxilvbit2" w:id="16"/>
+      <w:bookmarkEnd w:id="16"/>
+      <w:r>
+        <w:rPr>
+          <w:b w:val="1"/>
+          <w:sz w:val="30"/>
+          <w:szCs w:val="30"/>
+          <w:rtl w:val="0"/>
+        </w:rPr>
+        <w:t xml:space="preserve">3.4 CONFIGURAÇÃO DO GITIGNORE</w:t>
+      </w:r>
+    </w:p>
+    <w:p>
+      <w:pPr>
+        <w:rPr/>
+      </w:pPr>
+      <w:r>
+        <w:rPr>
+          <w:rtl w:val="0"/>
+        </w:rPr>
+        <w:t xml:space="preserve">Adicionamos um arquivo .gitignore para ignorar os arquivos .docx e .doc, garantindo que esses arquivos não sejam versionados no repositório.</w:t>
+      </w:r>
+    </w:p>
+    <w:p>
+      <w:pPr>
+        <w:rPr/>
+      </w:pPr>
+      <w:r>
+        <w:rPr>
+          <w:rtl w:val="0"/>
+        </w:rPr>
+      </w:r>
+    </w:p>
+    <w:p>
+      <w:pPr>
+        <w:rPr/>
+      </w:pPr>
+      <w:r>
+        <w:rPr>
+          <w:b w:val="1"/>
+        </w:rPr>
+        <w:drawing>
+          <wp:inline distB="114300" distT="114300" distL="114300" distR="114300">
+            <wp:extent cx="5731200" cy="1130300"/>
+            <wp:effectExtent b="0" l="0" r="0" t="0"/>
+            <wp:docPr id="2" name="image4.png"/>
+            <a:graphic>
+              <a:graphicData uri="http://schemas.openxmlformats.org/drawingml/2006/picture">
+                <pic:pic>
+                  <pic:nvPicPr>
+                    <pic:cNvPr id="0" name="image4.png"/>
+                    <pic:cNvPicPr preferRelativeResize="0"/>
+                  </pic:nvPicPr>
+                  <pic:blipFill>
+                    <a:blip r:embed="rId10"/>
+                    <a:srcRect b="0" l="0" r="0" t="0"/>
+                    <a:stretch>
+                      <a:fillRect/>
+                    </a:stretch>
+                  </pic:blipFill>
+                  <pic:spPr>
+                    <a:xfrm>
+                      <a:off x="0" y="0"/>
+                      <a:ext cx="5731200" cy="1130300"/>
+                    </a:xfrm>
+                    <a:prstGeom prst="rect"/>
+                    <a:ln/>
+                  </pic:spPr>
+                </pic:pic>
+              </a:graphicData>
+            </a:graphic>
+          </wp:inline>
+        </w:drawing>
+      </w:r>
+      <w:r>
+        <w:rPr>
+          <w:rtl w:val="0"/>
+        </w:rPr>
+      </w:r>
+    </w:p>
+    <w:p>
+      <w:pPr>
+        <w:rPr/>
+      </w:pPr>
+      <w:r>
+        <w:rPr>
+          <w:rtl w:val="0"/>
+        </w:rPr>
+      </w:r>
+    </w:p>
+    <w:p>
+      <w:pPr>
+        <w:pStyle w:val="Heading2"/>
+        <w:rPr>
+          <w:b w:val="1"/>
+          <w:sz w:val="30"/>
+          <w:szCs w:val="30"/>
+        </w:rPr>
+      </w:pPr>
+      <w:bookmarkStart w:colFirst="0" w:colLast="0" w:name="_d44qtrwuptb8" w:id="17"/>
+      <w:bookmarkEnd w:id="17"/>
+      <w:r>
+        <w:rPr>
+          <w:b w:val="1"/>
+          <w:sz w:val="30"/>
+          <w:szCs w:val="30"/>
+          <w:rtl w:val="0"/>
+        </w:rPr>
+        <w:t xml:space="preserve">3.5 CONTROLE DE VERSÕES DE RELATÓRIO</w:t>
+      </w:r>
+    </w:p>
+    <w:p>
+      <w:pPr>
+        <w:pStyle w:val="Heading2"/>
+        <w:spacing w:after="0" w:before="0" w:lineRule="auto"/>
+        <w:rPr>
+          <w:sz w:val="24"/>
+          <w:szCs w:val="24"/>
+        </w:rPr>
+      </w:pPr>
+      <w:bookmarkStart w:colFirst="0" w:colLast="0" w:name="_y9qbm5je7256" w:id="18"/>
+      <w:bookmarkEnd w:id="18"/>
+      <w:r>
+        <w:rPr>
+          <w:sz w:val="24"/>
+          <w:szCs w:val="24"/>
+          <w:rtl w:val="0"/>
+        </w:rPr>
+        <w:t xml:space="preserve">Controlamos as versões do relatório utilizando o repositório, com as seguintes etapas:</w:t>
+      </w:r>
+    </w:p>
+    <w:p>
+      <w:pPr>
+        <w:rPr>
+          <w:sz w:val="24"/>
+          <w:szCs w:val="24"/>
+        </w:rPr>
+      </w:pPr>
+      <w:r>
+        <w:rPr>
+          <w:rtl w:val="0"/>
+        </w:rPr>
+      </w:r>
+    </w:p>
+    <w:p>
+      <w:pPr>
+        <w:pStyle w:val="Heading2"/>
+        <w:spacing w:after="0" w:before="0" w:lineRule="auto"/>
+        <w:rPr>
+          <w:sz w:val="24"/>
+          <w:szCs w:val="24"/>
+        </w:rPr>
+      </w:pPr>
+      <w:bookmarkStart w:colFirst="0" w:colLast="0" w:name="_y9qbm5je7256" w:id="18"/>
+      <w:bookmarkEnd w:id="18"/>
+      <w:r>
+        <w:rPr>
+          <w:sz w:val="24"/>
+          <w:szCs w:val="24"/>
+          <w:rtl w:val="0"/>
+        </w:rPr>
+        <w:t xml:space="preserve">a. Realizamos o carregamento inicial do arquivo no branch develop.</w:t>
+      </w:r>
+    </w:p>
+    <w:p>
+      <w:pPr>
+        <w:pStyle w:val="Heading2"/>
+        <w:spacing w:after="0" w:before="0" w:lineRule="auto"/>
+        <w:rPr>
+          <w:sz w:val="24"/>
+          <w:szCs w:val="24"/>
+        </w:rPr>
+      </w:pPr>
+      <w:bookmarkStart w:colFirst="0" w:colLast="0" w:name="_y9qbm5je7256" w:id="18"/>
+      <w:bookmarkEnd w:id="18"/>
+      <w:r>
+        <w:rPr>
+          <w:sz w:val="24"/>
+          <w:szCs w:val="24"/>
+          <w:rtl w:val="0"/>
+        </w:rPr>
+        <w:t xml:space="preserve">b. Efetuamos cinco alterações no próprio branch develop com os devidos comentários.</w:t>
+      </w:r>
+    </w:p>
+    <w:p>
+      <w:pPr>
+        <w:pStyle w:val="Heading2"/>
+        <w:spacing w:after="0" w:before="0" w:lineRule="auto"/>
+        <w:rPr>
+          <w:sz w:val="24"/>
+          <w:szCs w:val="24"/>
+        </w:rPr>
+      </w:pPr>
+      <w:bookmarkStart w:colFirst="0" w:colLast="0" w:name="_y9qbm5je7256" w:id="18"/>
+      <w:bookmarkEnd w:id="18"/>
+      <w:r>
+        <w:rPr>
+          <w:sz w:val="24"/>
+          <w:szCs w:val="24"/>
+          <w:rtl w:val="0"/>
+        </w:rPr>
+        <w:t xml:space="preserve">c. Contribuímos com uma release para o branch master.</w:t>
+      </w:r>
+    </w:p>
+    <w:p>
+      <w:pPr>
+        <w:pStyle w:val="Heading2"/>
+        <w:spacing w:after="0" w:before="0" w:lineRule="auto"/>
+        <w:rPr>
+          <w:sz w:val="24"/>
+          <w:szCs w:val="24"/>
+        </w:rPr>
+      </w:pPr>
+      <w:bookmarkStart w:colFirst="0" w:colLast="0" w:name="_ifr6gw8ek8ub" w:id="19"/>
+      <w:bookmarkEnd w:id="19"/>
+      <w:r>
+        <w:rPr>
+          <w:sz w:val="24"/>
+          <w:szCs w:val="24"/>
+          <w:rtl w:val="0"/>
+        </w:rPr>
+        <w:t xml:space="preserve">d. Realizamos um hotfix utilizando a gestão de branches GitFlow.</w:t>
+      </w:r>
+    </w:p>
+    <w:p>
+      <w:pPr>
+        <w:pStyle w:val="Heading2"/>
+        <w:rPr>
+          <w:b w:val="1"/>
+          <w:sz w:val="30"/>
+          <w:szCs w:val="30"/>
+        </w:rPr>
+      </w:pPr>
+      <w:bookmarkStart w:colFirst="0" w:colLast="0" w:name="_y9qbm5je7256" w:id="18"/>
+      <w:bookmarkEnd w:id="18"/>
+      <w:r>
+        <w:br w:type="page"/>
+      </w:r>
+      <w:r>
+        <w:rPr>
+          <w:rtl w:val="0"/>
+        </w:rPr>
+      </w:r>
+      <w:r>
+        <w:drawing>
+          <wp:anchor allowOverlap="1" behindDoc="0" distB="114300" distT="114300" distL="114300" distR="114300" hidden="0" layoutInCell="1" locked="0" relativeHeight="0" simplePos="0">
+            <wp:simplePos x="0" y="0"/>
+            <wp:positionH relativeFrom="column">
+              <wp:posOffset>84301</wp:posOffset>
+            </wp:positionH>
+            <wp:positionV relativeFrom="paragraph">
+              <wp:posOffset>552450</wp:posOffset>
+            </wp:positionV>
+            <wp:extent cx="5557838" cy="1218662"/>
+            <wp:effectExtent b="0" l="0" r="0" t="0"/>
+            <wp:wrapNone/>
+            <wp:docPr id="4" name="image6.png"/>
+            <a:graphic>
+              <a:graphicData uri="http://schemas.openxmlformats.org/drawingml/2006/picture">
+                <pic:pic>
+                  <pic:nvPicPr>
+                    <pic:cNvPr id="0" name="image6.png"/>
+                    <pic:cNvPicPr preferRelativeResize="0"/>
+                  </pic:nvPicPr>
+                  <pic:blipFill>
+                    <a:blip r:embed="rId11"/>
+                    <a:srcRect b="0" l="0" r="0" t="0"/>
+                    <a:stretch>
+                      <a:fillRect/>
+                    </a:stretch>
+                  </pic:blipFill>
+                  <pic:spPr>
+                    <a:xfrm>
+                      <a:off x="0" y="0"/>
+                      <a:ext cx="5557838" cy="1218662"/>
+                    </a:xfrm>
+                    <a:prstGeom prst="rect"/>
+                    <a:ln/>
+                  </pic:spPr>
+                </pic:pic>
+              </a:graphicData>
+            </a:graphic>
+          </wp:anchor>
+        </w:drawing>
+      </w:r>
+    </w:p>
+    <w:p>
+      <w:pPr>
+        <w:pStyle w:val="Heading1"/>
+        <w:jc w:val="center"/>
+        <w:rPr>
           <w:b w:val="1"/>
           <w:sz w:val="34"/>
           <w:szCs w:val="34"/>
         </w:rPr>
       </w:pPr>
-      <w:bookmarkStart w:colFirst="0" w:colLast="0" w:name="_nef1t7fvyj27" w:id="11"/>
-      <w:bookmarkEnd w:id="11"/>
+      <w:bookmarkStart w:colFirst="0" w:colLast="0" w:name="_9bl7rc82gw0n" w:id="20"/>
+      <w:bookmarkEnd w:id="20"/>
+      <w:r>
+        <w:rPr>
+          <w:b w:val="1"/>
+          <w:sz w:val="34"/>
+          <w:szCs w:val="34"/>
+          <w:rtl w:val="0"/>
+        </w:rPr>
+        <w:t xml:space="preserve">4. CONCLUSÃO</w:t>
+      </w:r>
+      <w:r>
+        <w:br w:type="page"/>
+      </w:r>
+      <w:r>
+        <w:rPr>
+          <w:rtl w:val="0"/>
+        </w:rPr>
+      </w:r>
+    </w:p>
+    <w:p>
+      <w:pPr>
+        <w:pStyle w:val="Heading1"/>
+        <w:jc w:val="center"/>
+        <w:rPr>
+          <w:b w:val="1"/>
+          <w:sz w:val="34"/>
+          <w:szCs w:val="34"/>
+        </w:rPr>
+      </w:pPr>
+      <w:bookmarkStart w:colFirst="0" w:colLast="0" w:name="_2qbf3aiasuw1" w:id="21"/>
+      <w:bookmarkEnd w:id="21"/>
+      <w:r>
+        <w:rPr>
+          <w:b w:val="1"/>
+          <w:sz w:val="34"/>
+          <w:szCs w:val="34"/>
+          <w:rtl w:val="0"/>
+        </w:rPr>
+        <w:t xml:space="preserve">5. REFERÊNCIAS </w:t>
+      </w:r>
+    </w:p>
+    <w:p>
+      <w:pPr>
+        <w:pStyle w:val="Heading1"/>
+        <w:jc w:val="center"/>
+        <w:rPr/>
+      </w:pPr>
+      <w:bookmarkStart w:colFirst="0" w:colLast="0" w:name="_6aywdon822nn" w:id="22"/>
+      <w:bookmarkEnd w:id="22"/>
       <w:r>
         <w:rPr>
           <w:rtl w:val="0"/>
@@ -1503,258 +2123,78 @@
     <w:p>
       <w:pPr>
         <w:pStyle w:val="Heading2"/>
-        <w:rPr>
-          <w:b w:val="1"/>
+        <w:rPr/>
+      </w:pPr>
+      <w:bookmarkStart w:colFirst="0" w:colLast="0" w:name="_ao9xque60041" w:id="23"/>
+      <w:bookmarkEnd w:id="23"/>
+      <w:r>
+        <w:rPr>
+          <w:rtl w:val="0"/>
+        </w:rPr>
+      </w:r>
+    </w:p>
+    <w:p>
+      <w:pPr>
+        <w:rPr/>
+      </w:pPr>
+      <w:r>
+        <w:rPr>
+          <w:rtl w:val="0"/>
+        </w:rPr>
+      </w:r>
+    </w:p>
+    <w:p>
+      <w:pPr>
+        <w:rPr/>
+      </w:pPr>
+      <w:r>
+        <w:rPr>
+          <w:rtl w:val="0"/>
+        </w:rPr>
+      </w:r>
+    </w:p>
+    <w:p>
+      <w:pPr>
+        <w:rPr/>
+      </w:pPr>
+      <w:r>
+        <w:rPr>
+          <w:rtl w:val="0"/>
+        </w:rPr>
+      </w:r>
+    </w:p>
+    <w:p>
+      <w:pPr>
+        <w:pStyle w:val="Heading1"/>
+        <w:jc w:val="left"/>
+        <w:rPr>
+          <w:b w:val="1"/>
+          <w:sz w:val="34"/>
+          <w:szCs w:val="34"/>
+        </w:rPr>
+      </w:pPr>
+      <w:bookmarkStart w:colFirst="0" w:colLast="0" w:name="_sc88ajohyf0u" w:id="24"/>
+      <w:bookmarkEnd w:id="24"/>
+      <w:r>
+        <w:br w:type="page"/>
+      </w:r>
+      <w:r>
+        <w:rPr>
+          <w:rtl w:val="0"/>
+        </w:rPr>
+      </w:r>
+    </w:p>
+    <w:p>
+      <w:pPr>
+        <w:pStyle w:val="Heading1"/>
+        <w:jc w:val="center"/>
+        <w:rPr>
           <w:sz w:val="30"/>
           <w:szCs w:val="30"/>
         </w:rPr>
       </w:pPr>
-      <w:bookmarkStart w:colFirst="0" w:colLast="0" w:name="_l3bktksu1kn3" w:id="12"/>
-      <w:bookmarkEnd w:id="12"/>
-      <w:r>
-        <w:rPr>
-          <w:b w:val="1"/>
-          <w:sz w:val="30"/>
-          <w:szCs w:val="30"/>
-          <w:rtl w:val="0"/>
-        </w:rPr>
-        <w:t xml:space="preserve">3.1 CRIAÇÃO DE BRANCHES</w:t>
-      </w:r>
-    </w:p>
-    <w:p>
-      <w:pPr>
-        <w:pStyle w:val="Heading2"/>
-        <w:rPr/>
-      </w:pPr>
-      <w:bookmarkStart w:colFirst="0" w:colLast="0" w:name="_qvc6eom5hf4" w:id="13"/>
-      <w:bookmarkEnd w:id="13"/>
-      <w:r>
-        <w:rPr>
-          <w:b w:val="1"/>
-          <w:sz w:val="30"/>
-          <w:szCs w:val="30"/>
-          <w:rtl w:val="0"/>
-        </w:rPr>
-        <w:t xml:space="preserve">3.2 NÍVEIS DE ACESSO NO GITHUB</w:t>
-      </w:r>
-      <w:r>
-        <w:rPr>
-          <w:rtl w:val="0"/>
-        </w:rPr>
-      </w:r>
-    </w:p>
-    <w:p>
-      <w:pPr>
-        <w:pStyle w:val="Heading2"/>
-        <w:rPr>
-          <w:b w:val="1"/>
-          <w:sz w:val="30"/>
-          <w:szCs w:val="30"/>
-        </w:rPr>
-      </w:pPr>
-      <w:bookmarkStart w:colFirst="0" w:colLast="0" w:name="_i5xpk8xc1oe" w:id="14"/>
-      <w:bookmarkEnd w:id="14"/>
-      <w:r>
-        <w:rPr>
-          <w:b w:val="1"/>
-          <w:sz w:val="30"/>
-          <w:szCs w:val="30"/>
-          <w:rtl w:val="0"/>
-        </w:rPr>
-        <w:t xml:space="preserve">3.3 REVISÃO DE CÓDIGO</w:t>
-      </w:r>
-    </w:p>
-    <w:p>
-      <w:pPr>
-        <w:pStyle w:val="Heading2"/>
-        <w:rPr>
-          <w:b w:val="1"/>
-          <w:sz w:val="30"/>
-          <w:szCs w:val="30"/>
-        </w:rPr>
-      </w:pPr>
-      <w:bookmarkStart w:colFirst="0" w:colLast="0" w:name="_y2ovxilvbit2" w:id="15"/>
-      <w:bookmarkEnd w:id="15"/>
-      <w:r>
-        <w:rPr>
-          <w:b w:val="1"/>
-          <w:sz w:val="30"/>
-          <w:szCs w:val="30"/>
-          <w:rtl w:val="0"/>
-        </w:rPr>
-        <w:t xml:space="preserve">3.4 CONFIGURAÇÃO DO GITIGNORE</w:t>
-      </w:r>
-    </w:p>
-    <w:p>
-      <w:pPr>
-        <w:pStyle w:val="Heading2"/>
-        <w:rPr>
-          <w:b w:val="1"/>
-          <w:sz w:val="30"/>
-          <w:szCs w:val="30"/>
-        </w:rPr>
-      </w:pPr>
-      <w:bookmarkStart w:colFirst="0" w:colLast="0" w:name="_d44qtrwuptb8" w:id="16"/>
-      <w:bookmarkEnd w:id="16"/>
-      <w:r>
-        <w:rPr>
-          <w:b w:val="1"/>
-          <w:sz w:val="30"/>
-          <w:szCs w:val="30"/>
-          <w:rtl w:val="0"/>
-        </w:rPr>
-        <w:t xml:space="preserve">3.5 CONTROLE DE VERSÕES DE RELATÓRIO</w:t>
-      </w:r>
-      <w:r>
-        <w:br w:type="page"/>
-      </w:r>
-      <w:r>
-        <w:rPr>
-          <w:rtl w:val="0"/>
-        </w:rPr>
-      </w:r>
-    </w:p>
-    <w:p>
-      <w:pPr>
-        <w:pStyle w:val="Heading1"/>
-        <w:jc w:val="center"/>
-        <w:rPr>
-          <w:b w:val="1"/>
-          <w:sz w:val="34"/>
-          <w:szCs w:val="34"/>
-        </w:rPr>
-      </w:pPr>
-      <w:bookmarkStart w:colFirst="0" w:colLast="0" w:name="_9bl7rc82gw0n" w:id="17"/>
-      <w:bookmarkEnd w:id="17"/>
-      <w:r>
-        <w:rPr>
-          <w:b w:val="1"/>
-          <w:sz w:val="34"/>
-          <w:szCs w:val="34"/>
-          <w:rtl w:val="0"/>
-        </w:rPr>
-        <w:t xml:space="preserve">4. CONCLUSÃO</w:t>
-      </w:r>
-      <w:r>
-        <w:br w:type="page"/>
-      </w:r>
-      <w:r>
-        <w:rPr>
-          <w:rtl w:val="0"/>
-        </w:rPr>
-      </w:r>
-    </w:p>
-    <w:p>
-      <w:pPr>
-        <w:pStyle w:val="Heading1"/>
-        <w:jc w:val="center"/>
-        <w:rPr>
-          <w:b w:val="1"/>
-          <w:sz w:val="34"/>
-          <w:szCs w:val="34"/>
-        </w:rPr>
-      </w:pPr>
-      <w:bookmarkStart w:colFirst="0" w:colLast="0" w:name="_2qbf3aiasuw1" w:id="18"/>
-      <w:bookmarkEnd w:id="18"/>
-      <w:r>
-        <w:rPr>
-          <w:b w:val="1"/>
-          <w:sz w:val="34"/>
-          <w:szCs w:val="34"/>
-          <w:rtl w:val="0"/>
-        </w:rPr>
-        <w:t xml:space="preserve">5. REFERÊNCIAS </w:t>
-      </w:r>
-    </w:p>
-    <w:p>
-      <w:pPr>
-        <w:pStyle w:val="Heading1"/>
-        <w:jc w:val="center"/>
-        <w:rPr/>
-      </w:pPr>
-      <w:bookmarkStart w:colFirst="0" w:colLast="0" w:name="_6aywdon822nn" w:id="19"/>
-      <w:bookmarkEnd w:id="19"/>
-      <w:r>
-        <w:rPr>
-          <w:rtl w:val="0"/>
-        </w:rPr>
-      </w:r>
-    </w:p>
-    <w:p>
-      <w:pPr>
-        <w:pStyle w:val="Heading2"/>
-        <w:rPr/>
-      </w:pPr>
-      <w:bookmarkStart w:colFirst="0" w:colLast="0" w:name="_ao9xque60041" w:id="20"/>
-      <w:bookmarkEnd w:id="20"/>
-      <w:r>
-        <w:rPr>
-          <w:rtl w:val="0"/>
-        </w:rPr>
-      </w:r>
-    </w:p>
-    <w:p>
-      <w:pPr>
-        <w:rPr/>
-      </w:pPr>
-      <w:r>
-        <w:rPr>
-          <w:rtl w:val="0"/>
-        </w:rPr>
-      </w:r>
-    </w:p>
-    <w:p>
-      <w:pPr>
-        <w:rPr/>
-      </w:pPr>
-      <w:r>
-        <w:rPr>
-          <w:rtl w:val="0"/>
-        </w:rPr>
-      </w:r>
-    </w:p>
-    <w:p>
-      <w:pPr>
-        <w:rPr/>
-      </w:pPr>
-      <w:r>
-        <w:rPr>
-          <w:rtl w:val="0"/>
-        </w:rPr>
-      </w:r>
-    </w:p>
-    <w:p>
-      <w:pPr>
-        <w:pStyle w:val="Heading1"/>
-        <w:jc w:val="left"/>
-        <w:rPr>
-          <w:b w:val="1"/>
-          <w:sz w:val="34"/>
-          <w:szCs w:val="34"/>
-        </w:rPr>
-      </w:pPr>
-      <w:bookmarkStart w:colFirst="0" w:colLast="0" w:name="_sc88ajohyf0u" w:id="21"/>
-      <w:bookmarkEnd w:id="21"/>
-      <w:r>
-        <w:br w:type="page"/>
-      </w:r>
-      <w:r>
-        <w:rPr>
-          <w:rtl w:val="0"/>
-        </w:rPr>
-      </w:r>
-    </w:p>
-    <w:p>
-      <w:pPr>
-        <w:pStyle w:val="Heading1"/>
-        <w:jc w:val="center"/>
-        <w:rPr>
-          <w:sz w:val="30"/>
-          <w:szCs w:val="30"/>
-        </w:rPr>
-      </w:pPr>
-      <w:bookmarkStart w:colFirst="0" w:colLast="0" w:name="_rhv1blq00clb" w:id="22"/>
-      <w:bookmarkEnd w:id="22"/>
+      <w:bookmarkStart w:colFirst="0" w:colLast="0" w:name="_rhv1blq00clb" w:id="25"/>
+      <w:bookmarkEnd w:id="25"/>
       <w:r>
         <w:rPr>
           <w:rtl w:val="0"/>
@@ -1770,8 +2210,8 @@
           <w:szCs w:val="36"/>
         </w:rPr>
       </w:pPr>
-      <w:bookmarkStart w:colFirst="0" w:colLast="0" w:name="_w08eqmu88ic0" w:id="23"/>
-      <w:bookmarkEnd w:id="23"/>
+      <w:bookmarkStart w:colFirst="0" w:colLast="0" w:name="_w08eqmu88ic0" w:id="26"/>
+      <w:bookmarkEnd w:id="26"/>
       <w:r>
         <w:rPr>
           <w:rtl w:val="0"/>

</xml_diff>

<commit_message>
Inserção do texto da conclusão
</commit_message>
<xml_diff>
--- a/Relatorio.docx
+++ b/Relatorio.docx
@@ -1427,19 +1427,21 @@
     </w:p>
     <w:p>
       <w:pPr>
-        <w:pStyle w:val="Heading1"/>
-        <w:jc w:val="center"/>
-        <w:rPr>
-          <w:sz w:val="24"/>
-          <w:szCs w:val="24"/>
-        </w:rPr>
-      </w:pPr>
-      <w:bookmarkStart w:colFirst="0" w:colLast="0" w:name="_f3wjndtoyiyc" w:id="8"/>
-      <w:bookmarkEnd w:id="8"/>
-      <w:r>
-        <w:rPr>
-          <w:sz w:val="24"/>
-          <w:szCs w:val="24"/>
+        <w:rPr/>
+      </w:pPr>
+      <w:r>
+        <w:rPr>
+          <w:rtl w:val="0"/>
+        </w:rPr>
+      </w:r>
+    </w:p>
+    <w:p>
+      <w:pPr>
+        <w:jc w:val="center"/>
+        <w:rPr/>
+      </w:pPr>
+      <w:r>
+        <w:rPr>
           <w:rtl w:val="0"/>
         </w:rPr>
         <w:t xml:space="preserve">O repositório foi criado utilizando o comando git flow init, seguindo o modelo GitFlow para a gestão de branches.</w:t>
@@ -1453,8 +1455,8 @@
           <w:b w:val="1"/>
         </w:rPr>
       </w:pPr>
-      <w:bookmarkStart w:colFirst="0" w:colLast="0" w:name="_ec145ue5lrbw" w:id="9"/>
-      <w:bookmarkEnd w:id="9"/>
+      <w:bookmarkStart w:colFirst="0" w:colLast="0" w:name="_ec145ue5lrbw" w:id="8"/>
+      <w:bookmarkEnd w:id="8"/>
       <w:r>
         <w:br w:type="page"/>
       </w:r>
@@ -1474,8 +1476,8 @@
           <w:szCs w:val="34"/>
         </w:rPr>
       </w:pPr>
-      <w:bookmarkStart w:colFirst="0" w:colLast="0" w:name="_qcy43jyjj2bu" w:id="10"/>
-      <w:bookmarkEnd w:id="10"/>
+      <w:bookmarkStart w:colFirst="0" w:colLast="0" w:name="_qcy43jyjj2bu" w:id="9"/>
+      <w:bookmarkEnd w:id="9"/>
       <w:r>
         <w:rPr>
           <w:b w:val="1"/>
@@ -1488,15 +1490,12 @@
     </w:p>
     <w:p>
       <w:pPr>
-        <w:pStyle w:val="Heading1"/>
-        <w:jc w:val="center"/>
-        <w:rPr>
-          <w:sz w:val="24"/>
-          <w:szCs w:val="24"/>
-        </w:rPr>
-      </w:pPr>
-      <w:bookmarkStart w:colFirst="0" w:colLast="0" w:name="_nef1t7fvyj27" w:id="11"/>
-      <w:bookmarkEnd w:id="11"/>
+        <w:jc w:val="center"/>
+        <w:rPr>
+          <w:sz w:val="24"/>
+          <w:szCs w:val="24"/>
+        </w:rPr>
+      </w:pPr>
       <w:r>
         <w:rPr>
           <w:sz w:val="24"/>
@@ -1515,8 +1514,8 @@
           <w:szCs w:val="30"/>
         </w:rPr>
       </w:pPr>
-      <w:bookmarkStart w:colFirst="0" w:colLast="0" w:name="_l3bktksu1kn3" w:id="12"/>
-      <w:bookmarkEnd w:id="12"/>
+      <w:bookmarkStart w:colFirst="0" w:colLast="0" w:name="_l3bktksu1kn3" w:id="10"/>
+      <w:bookmarkEnd w:id="10"/>
       <w:r>
         <w:rPr>
           <w:b w:val="1"/>
@@ -1552,8 +1551,8 @@
           <w:szCs w:val="30"/>
         </w:rPr>
       </w:pPr>
-      <w:bookmarkStart w:colFirst="0" w:colLast="0" w:name="_qvc6eom5hf4" w:id="13"/>
-      <w:bookmarkEnd w:id="13"/>
+      <w:bookmarkStart w:colFirst="0" w:colLast="0" w:name="_qvc6eom5hf4" w:id="11"/>
+      <w:bookmarkEnd w:id="11"/>
       <w:r>
         <w:rPr>
           <w:b w:val="1"/>
@@ -1585,12 +1584,12 @@
           <wp:inline distB="114300" distT="114300" distL="114300" distR="114300">
             <wp:extent cx="5731200" cy="3162300"/>
             <wp:effectExtent b="0" l="0" r="0" t="0"/>
-            <wp:docPr id="6" name="image2.png"/>
+            <wp:docPr id="6" name="image4.png"/>
             <a:graphic>
               <a:graphicData uri="http://schemas.openxmlformats.org/drawingml/2006/picture">
                 <pic:pic>
                   <pic:nvPicPr>
-                    <pic:cNvPr id="0" name="image2.png"/>
+                    <pic:cNvPr id="0" name="image4.png"/>
                     <pic:cNvPicPr preferRelativeResize="0"/>
                   </pic:nvPicPr>
                   <pic:blipFill>
@@ -1674,8 +1673,8 @@
           <w:szCs w:val="30"/>
         </w:rPr>
       </w:pPr>
-      <w:bookmarkStart w:colFirst="0" w:colLast="0" w:name="_ncnd81c8os1i" w:id="14"/>
-      <w:bookmarkEnd w:id="14"/>
+      <w:bookmarkStart w:colFirst="0" w:colLast="0" w:name="_ncnd81c8os1i" w:id="12"/>
+      <w:bookmarkEnd w:id="12"/>
       <w:r>
         <w:rPr>
           <w:rtl w:val="0"/>
@@ -1691,8 +1690,8 @@
           <w:szCs w:val="30"/>
         </w:rPr>
       </w:pPr>
-      <w:bookmarkStart w:colFirst="0" w:colLast="0" w:name="_i5xpk8xc1oe" w:id="15"/>
-      <w:bookmarkEnd w:id="15"/>
+      <w:bookmarkStart w:colFirst="0" w:colLast="0" w:name="_i5xpk8xc1oe" w:id="13"/>
+      <w:bookmarkEnd w:id="13"/>
       <w:r>
         <w:rPr>
           <w:b w:val="1"/>
@@ -1768,8 +1767,8 @@
           <w:szCs w:val="30"/>
         </w:rPr>
       </w:pPr>
-      <w:bookmarkStart w:colFirst="0" w:colLast="0" w:name="_y2ovxilvbit2" w:id="16"/>
-      <w:bookmarkEnd w:id="16"/>
+      <w:bookmarkStart w:colFirst="0" w:colLast="0" w:name="_y2ovxilvbit2" w:id="14"/>
+      <w:bookmarkEnd w:id="14"/>
       <w:r>
         <w:rPr>
           <w:b w:val="1"/>
@@ -1813,12 +1812,12 @@
           <wp:inline distB="114300" distT="114300" distL="114300" distR="114300">
             <wp:extent cx="5731200" cy="1130300"/>
             <wp:effectExtent b="0" l="0" r="0" t="0"/>
-            <wp:docPr id="2" name="image4.png"/>
+            <wp:docPr id="2" name="image6.png"/>
             <a:graphic>
               <a:graphicData uri="http://schemas.openxmlformats.org/drawingml/2006/picture">
                 <pic:pic>
                   <pic:nvPicPr>
-                    <pic:cNvPr id="0" name="image4.png"/>
+                    <pic:cNvPr id="0" name="image6.png"/>
                     <pic:cNvPicPr preferRelativeResize="0"/>
                   </pic:nvPicPr>
                   <pic:blipFill>
@@ -1867,8 +1866,8 @@
           <w:szCs w:val="30"/>
         </w:rPr>
       </w:pPr>
-      <w:bookmarkStart w:colFirst="0" w:colLast="0" w:name="_d44qtrwuptb8" w:id="17"/>
-      <w:bookmarkEnd w:id="17"/>
+      <w:bookmarkStart w:colFirst="0" w:colLast="0" w:name="_d44qtrwuptb8" w:id="15"/>
+      <w:bookmarkEnd w:id="15"/>
       <w:r>
         <w:rPr>
           <w:b w:val="1"/>
@@ -1881,15 +1880,12 @@
     </w:p>
     <w:p>
       <w:pPr>
-        <w:pStyle w:val="Heading2"/>
         <w:spacing w:after="0" w:before="0" w:lineRule="auto"/>
         <w:rPr>
           <w:sz w:val="24"/>
           <w:szCs w:val="24"/>
         </w:rPr>
       </w:pPr>
-      <w:bookmarkStart w:colFirst="0" w:colLast="0" w:name="_y9qbm5je7256" w:id="18"/>
-      <w:bookmarkEnd w:id="18"/>
       <w:r>
         <w:rPr>
           <w:sz w:val="24"/>
@@ -1902,27 +1898,24 @@
     <w:p>
       <w:pPr>
         <w:rPr>
-          <w:sz w:val="24"/>
-          <w:szCs w:val="24"/>
-        </w:rPr>
-      </w:pPr>
-      <w:r>
-        <w:rPr>
-          <w:rtl w:val="0"/>
-        </w:rPr>
-      </w:r>
-    </w:p>
-    <w:p>
-      <w:pPr>
-        <w:pStyle w:val="Heading2"/>
+          <w:sz w:val="26"/>
+          <w:szCs w:val="26"/>
+        </w:rPr>
+      </w:pPr>
+      <w:r>
+        <w:rPr>
+          <w:rtl w:val="0"/>
+        </w:rPr>
+      </w:r>
+    </w:p>
+    <w:p>
+      <w:pPr>
         <w:spacing w:after="0" w:before="0" w:lineRule="auto"/>
         <w:rPr>
           <w:sz w:val="24"/>
           <w:szCs w:val="24"/>
         </w:rPr>
       </w:pPr>
-      <w:bookmarkStart w:colFirst="0" w:colLast="0" w:name="_y9qbm5je7256" w:id="18"/>
-      <w:bookmarkEnd w:id="18"/>
       <w:r>
         <w:rPr>
           <w:sz w:val="24"/>
@@ -1934,15 +1927,12 @@
     </w:p>
     <w:p>
       <w:pPr>
-        <w:pStyle w:val="Heading2"/>
         <w:spacing w:after="0" w:before="0" w:lineRule="auto"/>
         <w:rPr>
           <w:sz w:val="24"/>
           <w:szCs w:val="24"/>
         </w:rPr>
       </w:pPr>
-      <w:bookmarkStart w:colFirst="0" w:colLast="0" w:name="_y9qbm5je7256" w:id="18"/>
-      <w:bookmarkEnd w:id="18"/>
       <w:r>
         <w:rPr>
           <w:sz w:val="24"/>
@@ -1954,15 +1944,12 @@
     </w:p>
     <w:p>
       <w:pPr>
-        <w:pStyle w:val="Heading2"/>
         <w:spacing w:after="0" w:before="0" w:lineRule="auto"/>
         <w:rPr>
           <w:sz w:val="24"/>
           <w:szCs w:val="24"/>
         </w:rPr>
       </w:pPr>
-      <w:bookmarkStart w:colFirst="0" w:colLast="0" w:name="_y9qbm5je7256" w:id="18"/>
-      <w:bookmarkEnd w:id="18"/>
       <w:r>
         <w:rPr>
           <w:sz w:val="24"/>
@@ -1974,15 +1961,12 @@
     </w:p>
     <w:p>
       <w:pPr>
-        <w:pStyle w:val="Heading2"/>
         <w:spacing w:after="0" w:before="0" w:lineRule="auto"/>
         <w:rPr>
           <w:sz w:val="24"/>
           <w:szCs w:val="24"/>
         </w:rPr>
       </w:pPr>
-      <w:bookmarkStart w:colFirst="0" w:colLast="0" w:name="_ifr6gw8ek8ub" w:id="19"/>
-      <w:bookmarkEnd w:id="19"/>
       <w:r>
         <w:rPr>
           <w:sz w:val="24"/>
@@ -2001,8 +1985,8 @@
           <w:szCs w:val="30"/>
         </w:rPr>
       </w:pPr>
-      <w:bookmarkStart w:colFirst="0" w:colLast="0" w:name="_y9qbm5je7256" w:id="18"/>
-      <w:bookmarkEnd w:id="18"/>
+      <w:bookmarkStart w:colFirst="0" w:colLast="0" w:name="_y9qbm5je7256" w:id="16"/>
+      <w:bookmarkEnd w:id="16"/>
       <w:r>
         <w:br w:type="page"/>
       </w:r>
@@ -2024,12 +2008,12 @@
             <wp:extent cx="5557838" cy="1218662"/>
             <wp:effectExtent b="0" l="0" r="0" t="0"/>
             <wp:wrapNone/>
-            <wp:docPr id="4" name="image6.png"/>
+            <wp:docPr id="4" name="image2.png"/>
             <a:graphic>
               <a:graphicData uri="http://schemas.openxmlformats.org/drawingml/2006/picture">
                 <pic:pic>
                   <pic:nvPicPr>
-                    <pic:cNvPr id="0" name="image6.png"/>
+                    <pic:cNvPr id="0" name="image2.png"/>
                     <pic:cNvPicPr preferRelativeResize="0"/>
                   </pic:nvPicPr>
                   <pic:blipFill>
@@ -2064,8 +2048,8 @@
           <w:szCs w:val="34"/>
         </w:rPr>
       </w:pPr>
-      <w:bookmarkStart w:colFirst="0" w:colLast="0" w:name="_9bl7rc82gw0n" w:id="20"/>
-      <w:bookmarkEnd w:id="20"/>
+      <w:bookmarkStart w:colFirst="0" w:colLast="0" w:name="_9bl7rc82gw0n" w:id="17"/>
+      <w:bookmarkEnd w:id="17"/>
       <w:r>
         <w:rPr>
           <w:b w:val="1"/>
@@ -2075,18 +2059,19 @@
         </w:rPr>
         <w:t xml:space="preserve">4. CONCLUSÃO</w:t>
       </w:r>
-      <w:r>
-        <w:br w:type="page"/>
-      </w:r>
-      <w:r>
-        <w:rPr>
-          <w:rtl w:val="0"/>
-        </w:rPr>
-      </w:r>
-    </w:p>
-    <w:p>
-      <w:pPr>
-        <w:pStyle w:val="Heading1"/>
+    </w:p>
+    <w:p>
+      <w:pPr>
+        <w:rPr/>
+      </w:pPr>
+      <w:r>
+        <w:rPr>
+          <w:rtl w:val="0"/>
+        </w:rPr>
+      </w:r>
+    </w:p>
+    <w:p>
+      <w:pPr>
         <w:jc w:val="center"/>
         <w:rPr>
           <w:b w:val="1"/>
@@ -2094,13 +2079,40 @@
           <w:szCs w:val="34"/>
         </w:rPr>
       </w:pPr>
-      <w:bookmarkStart w:colFirst="0" w:colLast="0" w:name="_2qbf3aiasuw1" w:id="21"/>
-      <w:bookmarkEnd w:id="21"/>
-      <w:r>
+      <w:r>
+        <w:rPr>
+          <w:sz w:val="26"/>
+          <w:szCs w:val="26"/>
+          <w:rtl w:val="0"/>
+        </w:rPr>
+        <w:t xml:space="preserve">Em conclusão, o projeto demonstrou a aplicação prática dos conceitos aprendidos na disciplina de Desenvolvimento Ágil de Software. Utilizamos o GitFlow para a gestão eficiente de branches, configuramos níveis de acesso no GitHub, implementamos revisão de código e controlamos as versões do relatório utilizando o repositório. Este trabalho proporcionou uma experiência valiosa no desenvolvimento de software ágil e na utilização de ferramentas de controle de versões.</w:t>
+      </w:r>
+      <w:r>
+        <w:br w:type="page"/>
+      </w:r>
+      <w:r>
+        <w:rPr>
+          <w:rtl w:val="0"/>
+        </w:rPr>
+      </w:r>
+    </w:p>
+    <w:p>
+      <w:pPr>
+        <w:pStyle w:val="Heading1"/>
+        <w:jc w:val="center"/>
         <w:rPr>
           <w:b w:val="1"/>
           <w:sz w:val="34"/>
           <w:szCs w:val="34"/>
+        </w:rPr>
+      </w:pPr>
+      <w:bookmarkStart w:colFirst="0" w:colLast="0" w:name="_2qbf3aiasuw1" w:id="18"/>
+      <w:bookmarkEnd w:id="18"/>
+      <w:r>
+        <w:rPr>
+          <w:b w:val="1"/>
+          <w:sz w:val="34"/>
+          <w:szCs w:val="34"/>
           <w:rtl w:val="0"/>
         </w:rPr>
         <w:t xml:space="preserve">5. REFERÊNCIAS </w:t>
@@ -2112,8 +2124,8 @@
         <w:jc w:val="center"/>
         <w:rPr/>
       </w:pPr>
-      <w:bookmarkStart w:colFirst="0" w:colLast="0" w:name="_6aywdon822nn" w:id="22"/>
-      <w:bookmarkEnd w:id="22"/>
+      <w:bookmarkStart w:colFirst="0" w:colLast="0" w:name="_6aywdon822nn" w:id="19"/>
+      <w:bookmarkEnd w:id="19"/>
       <w:r>
         <w:rPr>
           <w:rtl w:val="0"/>
@@ -2125,8 +2137,8 @@
         <w:pStyle w:val="Heading2"/>
         <w:rPr/>
       </w:pPr>
-      <w:bookmarkStart w:colFirst="0" w:colLast="0" w:name="_ao9xque60041" w:id="23"/>
-      <w:bookmarkEnd w:id="23"/>
+      <w:bookmarkStart w:colFirst="0" w:colLast="0" w:name="_ao9xque60041" w:id="20"/>
+      <w:bookmarkEnd w:id="20"/>
       <w:r>
         <w:rPr>
           <w:rtl w:val="0"/>
@@ -2173,8 +2185,8 @@
           <w:szCs w:val="34"/>
         </w:rPr>
       </w:pPr>
-      <w:bookmarkStart w:colFirst="0" w:colLast="0" w:name="_sc88ajohyf0u" w:id="24"/>
-      <w:bookmarkEnd w:id="24"/>
+      <w:bookmarkStart w:colFirst="0" w:colLast="0" w:name="_sc88ajohyf0u" w:id="21"/>
+      <w:bookmarkEnd w:id="21"/>
       <w:r>
         <w:br w:type="page"/>
       </w:r>
@@ -2193,8 +2205,8 @@
           <w:szCs w:val="30"/>
         </w:rPr>
       </w:pPr>
-      <w:bookmarkStart w:colFirst="0" w:colLast="0" w:name="_rhv1blq00clb" w:id="25"/>
-      <w:bookmarkEnd w:id="25"/>
+      <w:bookmarkStart w:colFirst="0" w:colLast="0" w:name="_rhv1blq00clb" w:id="22"/>
+      <w:bookmarkEnd w:id="22"/>
       <w:r>
         <w:rPr>
           <w:rtl w:val="0"/>
@@ -2210,8 +2222,8 @@
           <w:szCs w:val="36"/>
         </w:rPr>
       </w:pPr>
-      <w:bookmarkStart w:colFirst="0" w:colLast="0" w:name="_w08eqmu88ic0" w:id="26"/>
-      <w:bookmarkEnd w:id="26"/>
+      <w:bookmarkStart w:colFirst="0" w:colLast="0" w:name="_w08eqmu88ic0" w:id="23"/>
+      <w:bookmarkEnd w:id="23"/>
       <w:r>
         <w:rPr>
           <w:rtl w:val="0"/>

</xml_diff>